<commit_message>
Approved versions of the iCLA and oCLA
Versions of the oCLA and the iCLA approved by the STF Governing Board on 2025-11-07

Signed-off-by: toscalix <toscalix@gmail.com>
</commit_message>
<xml_diff>
--- a/stf-contribution-license-agreements/STF_iCLA_v0_3.docx
+++ b/stf-contribution-license-agreements/STF_iCLA_v0_3.docx
@@ -82,7 +82,7 @@
           <w:sz w:val="20"/>
           <w:szCs w:val="20"/>
         </w:rPr>
-        <w:t>Madrid, España 3</w:t>
+        <w:t xml:space="preserve">Madrid, España </w:t>
       </w:r>
       <w:r>
         <w:rPr>
@@ -92,7 +92,7 @@
           <w:sz w:val="20"/>
           <w:szCs w:val="20"/>
         </w:rPr>
-        <w:t>1</w:t>
+        <w:t>07</w:t>
       </w:r>
       <w:r>
         <w:rPr>
@@ -103,7 +103,7 @@
           <w:szCs w:val="20"/>
           <w:vertAlign w:val="superscript"/>
         </w:rPr>
-        <w:t>st</w:t>
+        <w:t>th</w:t>
       </w:r>
       <w:r>
         <w:rPr>
@@ -123,7 +123,7 @@
           <w:sz w:val="20"/>
           <w:szCs w:val="20"/>
         </w:rPr>
-        <w:t>October</w:t>
+        <w:t>November</w:t>
       </w:r>
       <w:r>
         <w:rPr>
@@ -3771,7 +3771,7 @@
     <w:pPr>
       <w:widowControl/>
       <w:suppressAutoHyphens w:val="true"/>
-      <w:overflowPunct w:val="true"/>
+      <w:overflowPunct w:val="false"/>
       <w:bidi w:val="0"/>
       <w:spacing w:lineRule="auto" w:line="276" w:before="0" w:after="0"/>
       <w:jc w:val="left"/>
@@ -3980,7 +3980,7 @@
     <w:pPr>
       <w:widowControl/>
       <w:suppressAutoHyphens w:val="true"/>
-      <w:overflowPunct w:val="true"/>
+      <w:overflowPunct w:val="false"/>
       <w:bidi w:val="0"/>
       <w:spacing w:lineRule="auto" w:line="276" w:before="0" w:after="0"/>
       <w:jc w:val="left"/>

</xml_diff>